<commit_message>
TAU: added: done tasks a&b
</commit_message>
<xml_diff>
--- a/философия/философия.docx
+++ b/философия/философия.docx
@@ -285,7 +285,29 @@
           <w:sz w:val="22"/>
           <w:szCs w:val="22"/>
         </w:rPr>
-        <w:t>гуманитарные науки могут по разному преподаваться,</w:t>
+        <w:t xml:space="preserve">гуманитарные науки могут </w:t>
+      </w:r>
+      <w:proofErr w:type="gramStart"/>
+      <w:r>
+        <w:rPr>
+          <w:rFonts w:ascii="Helvetica Neue" w:hAnsi="Helvetica Neue" w:cs="Helvetica Neue"/>
+          <w:color w:val="000000"/>
+          <w:kern w:val="0"/>
+          <w:sz w:val="22"/>
+          <w:szCs w:val="22"/>
+        </w:rPr>
+        <w:t>по разному</w:t>
+      </w:r>
+      <w:proofErr w:type="gramEnd"/>
+      <w:r>
+        <w:rPr>
+          <w:rFonts w:ascii="Helvetica Neue" w:hAnsi="Helvetica Neue" w:cs="Helvetica Neue"/>
+          <w:color w:val="000000"/>
+          <w:kern w:val="0"/>
+          <w:sz w:val="22"/>
+          <w:szCs w:val="22"/>
+        </w:rPr>
+        <w:t xml:space="preserve"> преподаваться,</w:t>
       </w:r>
     </w:p>
     <w:p>
@@ -347,7 +369,29 @@
           <w:sz w:val="22"/>
           <w:szCs w:val="22"/>
         </w:rPr>
-        <w:t>философия - сфера знаний в которой рассматривается картина мира, мировоззрении, социальной идеологии</w:t>
+        <w:t xml:space="preserve">философия - сфера </w:t>
+      </w:r>
+      <w:proofErr w:type="gramStart"/>
+      <w:r>
+        <w:rPr>
+          <w:rFonts w:ascii="Helvetica Neue" w:hAnsi="Helvetica Neue" w:cs="Helvetica Neue"/>
+          <w:color w:val="000000"/>
+          <w:kern w:val="0"/>
+          <w:sz w:val="22"/>
+          <w:szCs w:val="22"/>
+        </w:rPr>
+        <w:t>знаний</w:t>
+      </w:r>
+      <w:proofErr w:type="gramEnd"/>
+      <w:r>
+        <w:rPr>
+          <w:rFonts w:ascii="Helvetica Neue" w:hAnsi="Helvetica Neue" w:cs="Helvetica Neue"/>
+          <w:color w:val="000000"/>
+          <w:kern w:val="0"/>
+          <w:sz w:val="22"/>
+          <w:szCs w:val="22"/>
+        </w:rPr>
+        <w:t xml:space="preserve"> в которой рассматривается картина мира, мировоззрении, социальной идеологии</w:t>
       </w:r>
     </w:p>
     <w:p>
@@ -372,7 +416,28 @@
           <w:szCs w:val="22"/>
         </w:rPr>
         <w:tab/>
-        <w:t>наука изучающая с</w:t>
+      </w:r>
+      <w:proofErr w:type="gramStart"/>
+      <w:r>
+        <w:rPr>
+          <w:rFonts w:ascii="Helvetica Neue" w:hAnsi="Helvetica Neue" w:cs="Helvetica Neue"/>
+          <w:color w:val="000000"/>
+          <w:kern w:val="0"/>
+          <w:sz w:val="22"/>
+          <w:szCs w:val="22"/>
+        </w:rPr>
+        <w:t>наука</w:t>
+      </w:r>
+      <w:proofErr w:type="gramEnd"/>
+      <w:r>
+        <w:rPr>
+          <w:rFonts w:ascii="Helvetica Neue" w:hAnsi="Helvetica Neue" w:cs="Helvetica Neue"/>
+          <w:color w:val="000000"/>
+          <w:kern w:val="0"/>
+          <w:sz w:val="22"/>
+          <w:szCs w:val="22"/>
+        </w:rPr>
+        <w:t xml:space="preserve"> изучающая с</w:t>
       </w:r>
     </w:p>
     <w:p>
@@ -798,7 +863,28 @@
           <w:szCs w:val="22"/>
         </w:rPr>
         <w:tab/>
-        <w:t>предллагают свой вариант обоснования мира?</w:t>
+      </w:r>
+      <w:proofErr w:type="spellStart"/>
+      <w:r>
+        <w:rPr>
+          <w:rFonts w:ascii="Helvetica Neue" w:hAnsi="Helvetica Neue" w:cs="Helvetica Neue"/>
+          <w:color w:val="000000"/>
+          <w:kern w:val="0"/>
+          <w:sz w:val="22"/>
+          <w:szCs w:val="22"/>
+        </w:rPr>
+        <w:t>предллагают</w:t>
+      </w:r>
+      <w:proofErr w:type="spellEnd"/>
+      <w:r>
+        <w:rPr>
+          <w:rFonts w:ascii="Helvetica Neue" w:hAnsi="Helvetica Neue" w:cs="Helvetica Neue"/>
+          <w:color w:val="000000"/>
+          <w:kern w:val="0"/>
+          <w:sz w:val="22"/>
+          <w:szCs w:val="22"/>
+        </w:rPr>
+        <w:t xml:space="preserve"> свой вариант обоснования мира?</w:t>
       </w:r>
     </w:p>
     <w:p>
@@ -1083,8 +1169,19 @@
           <w:szCs w:val="22"/>
         </w:rPr>
         <w:tab/>
+      </w:r>
+      <w:proofErr w:type="spellStart"/>
+      <w:r>
+        <w:rPr>
+          <w:rFonts w:ascii="Helvetica Neue" w:hAnsi="Helvetica Neue" w:cs="Helvetica Neue"/>
+          <w:color w:val="000000"/>
+          <w:kern w:val="0"/>
+          <w:sz w:val="22"/>
+          <w:szCs w:val="22"/>
+        </w:rPr>
         <w:t>конфуций</w:t>
       </w:r>
+      <w:proofErr w:type="spellEnd"/>
     </w:p>
     <w:p>
       <w:pPr>
@@ -1108,7 +1205,50 @@
           <w:szCs w:val="22"/>
         </w:rPr>
         <w:tab/>
-        <w:t>марк аврелий - на-рциссизм</w:t>
+      </w:r>
+      <w:proofErr w:type="spellStart"/>
+      <w:r>
+        <w:rPr>
+          <w:rFonts w:ascii="Helvetica Neue" w:hAnsi="Helvetica Neue" w:cs="Helvetica Neue"/>
+          <w:color w:val="000000"/>
+          <w:kern w:val="0"/>
+          <w:sz w:val="22"/>
+          <w:szCs w:val="22"/>
+        </w:rPr>
+        <w:t>марк</w:t>
+      </w:r>
+      <w:proofErr w:type="spellEnd"/>
+      <w:r>
+        <w:rPr>
+          <w:rFonts w:ascii="Helvetica Neue" w:hAnsi="Helvetica Neue" w:cs="Helvetica Neue"/>
+          <w:color w:val="000000"/>
+          <w:kern w:val="0"/>
+          <w:sz w:val="22"/>
+          <w:szCs w:val="22"/>
+        </w:rPr>
+        <w:t xml:space="preserve"> </w:t>
+      </w:r>
+      <w:proofErr w:type="spellStart"/>
+      <w:r>
+        <w:rPr>
+          <w:rFonts w:ascii="Helvetica Neue" w:hAnsi="Helvetica Neue" w:cs="Helvetica Neue"/>
+          <w:color w:val="000000"/>
+          <w:kern w:val="0"/>
+          <w:sz w:val="22"/>
+          <w:szCs w:val="22"/>
+        </w:rPr>
+        <w:t>аврелий</w:t>
+      </w:r>
+      <w:proofErr w:type="spellEnd"/>
+      <w:r>
+        <w:rPr>
+          <w:rFonts w:ascii="Helvetica Neue" w:hAnsi="Helvetica Neue" w:cs="Helvetica Neue"/>
+          <w:color w:val="000000"/>
+          <w:kern w:val="0"/>
+          <w:sz w:val="22"/>
+          <w:szCs w:val="22"/>
+        </w:rPr>
+        <w:t xml:space="preserve"> - нарциссизм</w:t>
       </w:r>
     </w:p>
     <w:p>
@@ -1134,7 +1274,29 @@
         </w:rPr>
         <w:lastRenderedPageBreak/>
         <w:tab/>
-        <w:t>карл-маркс (философ-социолог)</w:t>
+        <w:t>карл-</w:t>
+      </w:r>
+      <w:proofErr w:type="spellStart"/>
+      <w:r>
+        <w:rPr>
+          <w:rFonts w:ascii="Helvetica Neue" w:hAnsi="Helvetica Neue" w:cs="Helvetica Neue"/>
+          <w:color w:val="000000"/>
+          <w:kern w:val="0"/>
+          <w:sz w:val="22"/>
+          <w:szCs w:val="22"/>
+        </w:rPr>
+        <w:t>маркс</w:t>
+      </w:r>
+      <w:proofErr w:type="spellEnd"/>
+      <w:r>
+        <w:rPr>
+          <w:rFonts w:ascii="Helvetica Neue" w:hAnsi="Helvetica Neue" w:cs="Helvetica Neue"/>
+          <w:color w:val="000000"/>
+          <w:kern w:val="0"/>
+          <w:sz w:val="22"/>
+          <w:szCs w:val="22"/>
+        </w:rPr>
+        <w:t xml:space="preserve"> (философ-социолог)</w:t>
       </w:r>
     </w:p>
     <w:p>
@@ -1352,31 +1514,98 @@
           <w:sz w:val="22"/>
           <w:szCs w:val="22"/>
         </w:rPr>
-        <w:t>Б рассел. Картина мира.</w:t>
-      </w:r>
-    </w:p>
-    <w:p>
-      <w:pPr>
-        <w:autoSpaceDE w:val="0"/>
-        <w:autoSpaceDN w:val="0"/>
-        <w:adjustRightInd w:val="0"/>
-        <w:rPr>
-          <w:rFonts w:ascii="Helvetica Neue" w:hAnsi="Helvetica Neue" w:cs="Helvetica Neue"/>
-          <w:color w:val="000000"/>
-          <w:kern w:val="0"/>
-          <w:sz w:val="22"/>
-          <w:szCs w:val="22"/>
-        </w:rPr>
-      </w:pPr>
-      <w:r>
-        <w:rPr>
-          <w:rFonts w:ascii="Helvetica Neue" w:hAnsi="Helvetica Neue" w:cs="Helvetica Neue"/>
-          <w:color w:val="000000"/>
-          <w:kern w:val="0"/>
-          <w:sz w:val="22"/>
-          <w:szCs w:val="22"/>
-        </w:rPr>
-        <w:t>История западной философии в связи с ее наукой.</w:t>
+        <w:t xml:space="preserve">Б </w:t>
+      </w:r>
+      <w:proofErr w:type="spellStart"/>
+      <w:r>
+        <w:rPr>
+          <w:rFonts w:ascii="Helvetica Neue" w:hAnsi="Helvetica Neue" w:cs="Helvetica Neue"/>
+          <w:color w:val="000000"/>
+          <w:kern w:val="0"/>
+          <w:sz w:val="22"/>
+          <w:szCs w:val="22"/>
+        </w:rPr>
+        <w:t>рассел</w:t>
+      </w:r>
+      <w:proofErr w:type="spellEnd"/>
+      <w:r>
+        <w:rPr>
+          <w:rFonts w:ascii="Helvetica Neue" w:hAnsi="Helvetica Neue" w:cs="Helvetica Neue"/>
+          <w:color w:val="000000"/>
+          <w:kern w:val="0"/>
+          <w:sz w:val="22"/>
+          <w:szCs w:val="22"/>
+        </w:rPr>
+        <w:t>. Картина мира.</w:t>
+      </w:r>
+    </w:p>
+    <w:p>
+      <w:pPr>
+        <w:autoSpaceDE w:val="0"/>
+        <w:autoSpaceDN w:val="0"/>
+        <w:adjustRightInd w:val="0"/>
+        <w:rPr>
+          <w:rFonts w:ascii="Helvetica Neue" w:hAnsi="Helvetica Neue" w:cs="Helvetica Neue"/>
+          <w:color w:val="000000"/>
+          <w:kern w:val="0"/>
+          <w:sz w:val="22"/>
+          <w:szCs w:val="22"/>
+        </w:rPr>
+      </w:pPr>
+      <w:r>
+        <w:rPr>
+          <w:rFonts w:ascii="Helvetica Neue" w:hAnsi="Helvetica Neue" w:cs="Helvetica Neue"/>
+          <w:color w:val="000000"/>
+          <w:kern w:val="0"/>
+          <w:sz w:val="22"/>
+          <w:szCs w:val="22"/>
+        </w:rPr>
+        <w:t xml:space="preserve">История западной </w:t>
+      </w:r>
+      <w:proofErr w:type="spellStart"/>
+      <w:r>
+        <w:rPr>
+          <w:rFonts w:ascii="Helvetica Neue" w:hAnsi="Helvetica Neue" w:cs="Helvetica Neue"/>
+          <w:color w:val="000000"/>
+          <w:kern w:val="0"/>
+          <w:sz w:val="22"/>
+          <w:szCs w:val="22"/>
+        </w:rPr>
+        <w:t>филосо</w:t>
+      </w:r>
+      <w:proofErr w:type="spellEnd"/>
+      <w:r>
+        <w:rPr>
+          <w:rFonts w:ascii="Helvetica Neue" w:hAnsi="Helvetica Neue" w:cs="Helvetica Neue"/>
+          <w:color w:val="000000"/>
+          <w:kern w:val="0"/>
+          <w:sz w:val="22"/>
+          <w:szCs w:val="22"/>
+          <w:lang w:val="en-US"/>
+        </w:rPr>
+        <w:t>m</w:t>
+      </w:r>
+      <w:proofErr w:type="spellStart"/>
+      <w:r>
+        <w:rPr>
+          <w:rFonts w:ascii="Helvetica Neue" w:hAnsi="Helvetica Neue" w:cs="Helvetica Neue"/>
+          <w:color w:val="000000"/>
+          <w:kern w:val="0"/>
+          <w:sz w:val="22"/>
+          <w:szCs w:val="22"/>
+        </w:rPr>
+        <w:t>фии</w:t>
+      </w:r>
+      <w:proofErr w:type="spellEnd"/>
+      <w:r>
+        <w:rPr>
+          <w:rFonts w:ascii="Helvetica Neue" w:hAnsi="Helvetica Neue" w:cs="Helvetica Neue"/>
+          <w:color w:val="000000"/>
+          <w:kern w:val="0"/>
+          <w:sz w:val="22"/>
+          <w:szCs w:val="22"/>
+        </w:rPr>
+        <w:t xml:space="preserve"> в связи с ее наукой.</w:t>
       </w:r>
     </w:p>
     <w:p>
@@ -1649,7 +1878,29 @@
           <w:sz w:val="22"/>
           <w:szCs w:val="22"/>
         </w:rPr>
-        <w:t>можно ли сказать что философия развивается?</w:t>
+        <w:t xml:space="preserve">можно ли </w:t>
+      </w:r>
+      <w:proofErr w:type="gramStart"/>
+      <w:r>
+        <w:rPr>
+          <w:rFonts w:ascii="Helvetica Neue" w:hAnsi="Helvetica Neue" w:cs="Helvetica Neue"/>
+          <w:color w:val="000000"/>
+          <w:kern w:val="0"/>
+          <w:sz w:val="22"/>
+          <w:szCs w:val="22"/>
+        </w:rPr>
+        <w:t>сказать</w:t>
+      </w:r>
+      <w:proofErr w:type="gramEnd"/>
+      <w:r>
+        <w:rPr>
+          <w:rFonts w:ascii="Helvetica Neue" w:hAnsi="Helvetica Neue" w:cs="Helvetica Neue"/>
+          <w:color w:val="000000"/>
+          <w:kern w:val="0"/>
+          <w:sz w:val="22"/>
+          <w:szCs w:val="22"/>
+        </w:rPr>
+        <w:t xml:space="preserve"> что философия развивается?</w:t>
       </w:r>
     </w:p>
     <w:p>
@@ -1711,7 +1962,41 @@
           <w:sz w:val="22"/>
           <w:szCs w:val="22"/>
         </w:rPr>
-        <w:t>философия - (любо-мудрие)</w:t>
+        <w:t>философия - (</w:t>
+      </w:r>
+      <w:proofErr w:type="gramStart"/>
+      <w:r>
+        <w:rPr>
+          <w:rFonts w:ascii="Helvetica Neue" w:hAnsi="Helvetica Neue" w:cs="Helvetica Neue"/>
+          <w:color w:val="000000"/>
+          <w:kern w:val="0"/>
+          <w:sz w:val="22"/>
+          <w:szCs w:val="22"/>
+        </w:rPr>
+        <w:t>любо-</w:t>
+      </w:r>
+      <w:proofErr w:type="spellStart"/>
+      <w:r>
+        <w:rPr>
+          <w:rFonts w:ascii="Helvetica Neue" w:hAnsi="Helvetica Neue" w:cs="Helvetica Neue"/>
+          <w:color w:val="000000"/>
+          <w:kern w:val="0"/>
+          <w:sz w:val="22"/>
+          <w:szCs w:val="22"/>
+        </w:rPr>
+        <w:t>мудрие</w:t>
+      </w:r>
+      <w:proofErr w:type="spellEnd"/>
+      <w:proofErr w:type="gramEnd"/>
+      <w:r>
+        <w:rPr>
+          <w:rFonts w:ascii="Helvetica Neue" w:hAnsi="Helvetica Neue" w:cs="Helvetica Neue"/>
+          <w:color w:val="000000"/>
+          <w:kern w:val="0"/>
+          <w:sz w:val="22"/>
+          <w:szCs w:val="22"/>
+        </w:rPr>
+        <w:t>)</w:t>
       </w:r>
     </w:p>
     <w:p>
@@ -1963,7 +2248,6 @@
           <w:kern w:val="0"/>
           <w:sz w:val="22"/>
           <w:szCs w:val="22"/>
-          <w:lang w:val="en-US"/>
         </w:rPr>
       </w:pPr>
       <w:r>
@@ -1983,7 +2267,6 @@
           <w:kern w:val="0"/>
           <w:sz w:val="22"/>
           <w:szCs w:val="22"/>
-          <w:lang w:val="en-US"/>
         </w:rPr>
         <w:t xml:space="preserve"> 384-322</w:t>
       </w:r>
@@ -1999,7 +2282,6 @@
           <w:kern w:val="0"/>
           <w:sz w:val="22"/>
           <w:szCs w:val="22"/>
-          <w:lang w:val="en-US"/>
         </w:rPr>
       </w:pPr>
     </w:p>
@@ -2048,7 +2330,29 @@
           <w:sz w:val="22"/>
           <w:szCs w:val="22"/>
         </w:rPr>
-        <w:t>Рассудительность влияет на поведенческие добродетели (мудрость и др)</w:t>
+        <w:t xml:space="preserve">Рассудительность влияет на поведенческие добродетели (мудрость и </w:t>
+      </w:r>
+      <w:proofErr w:type="spellStart"/>
+      <w:r>
+        <w:rPr>
+          <w:rFonts w:ascii="Helvetica Neue" w:hAnsi="Helvetica Neue" w:cs="Helvetica Neue"/>
+          <w:color w:val="000000"/>
+          <w:kern w:val="0"/>
+          <w:sz w:val="22"/>
+          <w:szCs w:val="22"/>
+        </w:rPr>
+        <w:t>др</w:t>
+      </w:r>
+      <w:proofErr w:type="spellEnd"/>
+      <w:r>
+        <w:rPr>
+          <w:rFonts w:ascii="Helvetica Neue" w:hAnsi="Helvetica Neue" w:cs="Helvetica Neue"/>
+          <w:color w:val="000000"/>
+          <w:kern w:val="0"/>
+          <w:sz w:val="22"/>
+          <w:szCs w:val="22"/>
+        </w:rPr>
+        <w:t>)</w:t>
       </w:r>
     </w:p>
     <w:p>
@@ -2110,28 +2414,62 @@
           <w:sz w:val="22"/>
           <w:szCs w:val="22"/>
         </w:rPr>
-        <w:t>В политике – не достижимость социолизма</w:t>
-      </w:r>
-    </w:p>
-    <w:p>
-      <w:pPr>
-        <w:rPr>
-          <w:rFonts w:ascii="Helvetica Neue" w:hAnsi="Helvetica Neue" w:cs="Helvetica Neue"/>
-          <w:color w:val="000000"/>
-          <w:kern w:val="0"/>
-          <w:sz w:val="22"/>
-          <w:szCs w:val="22"/>
-        </w:rPr>
-      </w:pPr>
-      <w:r>
-        <w:rPr>
-          <w:rFonts w:ascii="Helvetica Neue" w:hAnsi="Helvetica Neue" w:cs="Helvetica Neue"/>
-          <w:color w:val="000000"/>
-          <w:kern w:val="0"/>
-          <w:sz w:val="22"/>
-          <w:szCs w:val="22"/>
-        </w:rPr>
-        <w:t>Изучал античные политические формы и выделил основные 6 (монархий и тп)</w:t>
+        <w:t xml:space="preserve">В политике – не достижимость </w:t>
+      </w:r>
+      <w:proofErr w:type="spellStart"/>
+      <w:r>
+        <w:rPr>
+          <w:rFonts w:ascii="Helvetica Neue" w:hAnsi="Helvetica Neue" w:cs="Helvetica Neue"/>
+          <w:color w:val="000000"/>
+          <w:kern w:val="0"/>
+          <w:sz w:val="22"/>
+          <w:szCs w:val="22"/>
+        </w:rPr>
+        <w:t>социолизма</w:t>
+      </w:r>
+      <w:proofErr w:type="spellEnd"/>
+    </w:p>
+    <w:p>
+      <w:pPr>
+        <w:rPr>
+          <w:rFonts w:ascii="Helvetica Neue" w:hAnsi="Helvetica Neue" w:cs="Helvetica Neue"/>
+          <w:color w:val="000000"/>
+          <w:kern w:val="0"/>
+          <w:sz w:val="22"/>
+          <w:szCs w:val="22"/>
+        </w:rPr>
+      </w:pPr>
+      <w:r>
+        <w:rPr>
+          <w:rFonts w:ascii="Helvetica Neue" w:hAnsi="Helvetica Neue" w:cs="Helvetica Neue"/>
+          <w:color w:val="000000"/>
+          <w:kern w:val="0"/>
+          <w:sz w:val="22"/>
+          <w:szCs w:val="22"/>
+        </w:rPr>
+        <w:t xml:space="preserve">Изучал античные политические формы и выделил основные 6 (монархий и </w:t>
+      </w:r>
+      <w:proofErr w:type="spellStart"/>
+      <w:r>
+        <w:rPr>
+          <w:rFonts w:ascii="Helvetica Neue" w:hAnsi="Helvetica Neue" w:cs="Helvetica Neue"/>
+          <w:color w:val="000000"/>
+          <w:kern w:val="0"/>
+          <w:sz w:val="22"/>
+          <w:szCs w:val="22"/>
+        </w:rPr>
+        <w:t>тп</w:t>
+      </w:r>
+      <w:proofErr w:type="spellEnd"/>
+      <w:r>
+        <w:rPr>
+          <w:rFonts w:ascii="Helvetica Neue" w:hAnsi="Helvetica Neue" w:cs="Helvetica Neue"/>
+          <w:color w:val="000000"/>
+          <w:kern w:val="0"/>
+          <w:sz w:val="22"/>
+          <w:szCs w:val="22"/>
+        </w:rPr>
+        <w:t>)</w:t>
       </w:r>
     </w:p>
     <w:p>
@@ -2180,7 +2518,29 @@
           <w:szCs w:val="22"/>
         </w:rPr>
         <w:lastRenderedPageBreak/>
-        <w:t>Демократия – плохая форма правления, тк правят большинство в том числе и люди духовно небогатые</w:t>
+        <w:t xml:space="preserve">Демократия – плохая форма правления, </w:t>
+      </w:r>
+      <w:proofErr w:type="spellStart"/>
+      <w:r>
+        <w:rPr>
+          <w:rFonts w:ascii="Helvetica Neue" w:hAnsi="Helvetica Neue" w:cs="Helvetica Neue"/>
+          <w:color w:val="000000"/>
+          <w:kern w:val="0"/>
+          <w:sz w:val="22"/>
+          <w:szCs w:val="22"/>
+        </w:rPr>
+        <w:t>тк</w:t>
+      </w:r>
+      <w:proofErr w:type="spellEnd"/>
+      <w:r>
+        <w:rPr>
+          <w:rFonts w:ascii="Helvetica Neue" w:hAnsi="Helvetica Neue" w:cs="Helvetica Neue"/>
+          <w:color w:val="000000"/>
+          <w:kern w:val="0"/>
+          <w:sz w:val="22"/>
+          <w:szCs w:val="22"/>
+        </w:rPr>
+        <w:t xml:space="preserve"> правят большинство в том числе и люди духовно небогатые</w:t>
       </w:r>
     </w:p>
     <w:p>
@@ -2228,7 +2588,51 @@
           <w:sz w:val="22"/>
           <w:szCs w:val="22"/>
         </w:rPr>
-        <w:t>Диоген Синопийский (400 – 325 г д нэ)</w:t>
+        <w:t xml:space="preserve">Диоген </w:t>
+      </w:r>
+      <w:proofErr w:type="spellStart"/>
+      <w:r>
+        <w:rPr>
+          <w:rFonts w:ascii="Helvetica Neue" w:hAnsi="Helvetica Neue" w:cs="Helvetica Neue"/>
+          <w:color w:val="000000"/>
+          <w:kern w:val="0"/>
+          <w:sz w:val="22"/>
+          <w:szCs w:val="22"/>
+        </w:rPr>
+        <w:t>Синопийский</w:t>
+      </w:r>
+      <w:proofErr w:type="spellEnd"/>
+      <w:r>
+        <w:rPr>
+          <w:rFonts w:ascii="Helvetica Neue" w:hAnsi="Helvetica Neue" w:cs="Helvetica Neue"/>
+          <w:color w:val="000000"/>
+          <w:kern w:val="0"/>
+          <w:sz w:val="22"/>
+          <w:szCs w:val="22"/>
+        </w:rPr>
+        <w:t xml:space="preserve"> (400 – 325 г д </w:t>
+      </w:r>
+      <w:proofErr w:type="spellStart"/>
+      <w:r>
+        <w:rPr>
+          <w:rFonts w:ascii="Helvetica Neue" w:hAnsi="Helvetica Neue" w:cs="Helvetica Neue"/>
+          <w:color w:val="000000"/>
+          <w:kern w:val="0"/>
+          <w:sz w:val="22"/>
+          <w:szCs w:val="22"/>
+        </w:rPr>
+        <w:t>нэ</w:t>
+      </w:r>
+      <w:proofErr w:type="spellEnd"/>
+      <w:r>
+        <w:rPr>
+          <w:rFonts w:ascii="Helvetica Neue" w:hAnsi="Helvetica Neue" w:cs="Helvetica Neue"/>
+          <w:color w:val="000000"/>
+          <w:kern w:val="0"/>
+          <w:sz w:val="22"/>
+          <w:szCs w:val="22"/>
+        </w:rPr>
+        <w:t>)</w:t>
       </w:r>
     </w:p>
     <w:p>
@@ -2276,7 +2680,29 @@
           <w:sz w:val="22"/>
           <w:szCs w:val="22"/>
         </w:rPr>
-        <w:t xml:space="preserve">Сеннике (5 г до нэ </w:t>
+        <w:t xml:space="preserve">Сеннике (5 г до </w:t>
+      </w:r>
+      <w:proofErr w:type="spellStart"/>
+      <w:r>
+        <w:rPr>
+          <w:rFonts w:ascii="Helvetica Neue" w:hAnsi="Helvetica Neue" w:cs="Helvetica Neue"/>
+          <w:color w:val="000000"/>
+          <w:kern w:val="0"/>
+          <w:sz w:val="22"/>
+          <w:szCs w:val="22"/>
+        </w:rPr>
+        <w:t>нэ</w:t>
+      </w:r>
+      <w:proofErr w:type="spellEnd"/>
+      <w:r>
+        <w:rPr>
+          <w:rFonts w:ascii="Helvetica Neue" w:hAnsi="Helvetica Neue" w:cs="Helvetica Neue"/>
+          <w:color w:val="000000"/>
+          <w:kern w:val="0"/>
+          <w:sz w:val="22"/>
+          <w:szCs w:val="22"/>
+        </w:rPr>
+        <w:t xml:space="preserve"> </w:t>
       </w:r>
       <w:r>
         <w:rPr>
@@ -2420,7 +2846,29 @@
           <w:sz w:val="22"/>
           <w:szCs w:val="22"/>
         </w:rPr>
-        <w:t>Циники – осн идея - опрощение</w:t>
+        <w:t xml:space="preserve">Циники – </w:t>
+      </w:r>
+      <w:proofErr w:type="spellStart"/>
+      <w:r>
+        <w:rPr>
+          <w:rFonts w:ascii="Helvetica Neue" w:hAnsi="Helvetica Neue" w:cs="Helvetica Neue"/>
+          <w:color w:val="000000"/>
+          <w:kern w:val="0"/>
+          <w:sz w:val="22"/>
+          <w:szCs w:val="22"/>
+        </w:rPr>
+        <w:t>осн</w:t>
+      </w:r>
+      <w:proofErr w:type="spellEnd"/>
+      <w:r>
+        <w:rPr>
+          <w:rFonts w:ascii="Helvetica Neue" w:hAnsi="Helvetica Neue" w:cs="Helvetica Neue"/>
+          <w:color w:val="000000"/>
+          <w:kern w:val="0"/>
+          <w:sz w:val="22"/>
+          <w:szCs w:val="22"/>
+        </w:rPr>
+        <w:t xml:space="preserve"> идея - опрощение</w:t>
       </w:r>
     </w:p>
     <w:p>
@@ -2452,8 +2900,13 @@
         <w:t xml:space="preserve"> </w:t>
       </w:r>
       <w:r>
-        <w:t>Платон 427-347 год до нашей эрч</w:t>
-      </w:r>
+        <w:t xml:space="preserve">Платон 427-347 год до нашей </w:t>
+      </w:r>
+      <w:proofErr w:type="spellStart"/>
+      <w:r>
+        <w:t>эрч</w:t>
+      </w:r>
+      <w:proofErr w:type="spellEnd"/>
     </w:p>
     <w:p/>
     <w:p>
@@ -2499,8 +2952,13 @@
       </w:r>
     </w:p>
     <w:p>
-      <w:r>
-        <w:t>Гегель(1770 – 1830)</w:t>
+      <w:proofErr w:type="gramStart"/>
+      <w:r>
+        <w:t>Гегель(</w:t>
+      </w:r>
+      <w:proofErr w:type="gramEnd"/>
+      <w:r>
+        <w:t>1770 – 1830)</w:t>
       </w:r>
     </w:p>
     <w:p/>
@@ -2516,8 +2974,147 @@
     </w:p>
     <w:p>
       <w:r>
-        <w:t>Кант ( 1724 – 1864)</w:t>
-      </w:r>
+        <w:t xml:space="preserve">Кант </w:t>
+      </w:r>
+      <w:proofErr w:type="gramStart"/>
+      <w:r>
+        <w:t>( 1724</w:t>
+      </w:r>
+      <w:proofErr w:type="gramEnd"/>
+      <w:r>
+        <w:t xml:space="preserve"> – 1864)</w:t>
+      </w:r>
+    </w:p>
+    <w:p/>
+    <w:p/>
+    <w:p>
+      <w:r>
+        <w:t xml:space="preserve">Аристотель (384 – 322 </w:t>
+      </w:r>
+      <w:r>
+        <w:t>г до н э)</w:t>
+      </w:r>
+    </w:p>
+    <w:p>
+      <w:proofErr w:type="spellStart"/>
+      <w:r>
+        <w:t>Силогизм</w:t>
+      </w:r>
+      <w:proofErr w:type="spellEnd"/>
+      <w:r>
+        <w:t xml:space="preserve"> </w:t>
+      </w:r>
+    </w:p>
+    <w:p>
+      <w:r>
+        <w:t>---</w:t>
+      </w:r>
+    </w:p>
+    <w:p>
+      <w:r>
+        <w:t>Ницше (1844 – 1900)</w:t>
+      </w:r>
+    </w:p>
+    <w:p>
+      <w:r>
+        <w:t>иррационализм</w:t>
+      </w:r>
+    </w:p>
+    <w:p>
+      <w:r>
+        <w:t>Сверхчеловек</w:t>
+      </w:r>
+    </w:p>
+    <w:p>
+      <w:r>
+        <w:t xml:space="preserve">Бог умер – так говорил </w:t>
+      </w:r>
+      <w:proofErr w:type="spellStart"/>
+      <w:r>
+        <w:t>заратустра</w:t>
+      </w:r>
+      <w:proofErr w:type="spellEnd"/>
+      <w:r>
+        <w:t xml:space="preserve"> </w:t>
+      </w:r>
+    </w:p>
+    <w:p>
+      <w:r>
+        <w:t>Воля к власти</w:t>
+      </w:r>
+    </w:p>
+    <w:p>
+      <w:r>
+        <w:t>Мораль и религия – психология заблуждения</w:t>
+      </w:r>
+    </w:p>
+    <w:p>
+      <w:r>
+        <w:t>Тема жизни:</w:t>
+      </w:r>
+    </w:p>
+    <w:p>
+      <w:pPr>
+        <w:pStyle w:val="a3"/>
+        <w:numPr>
+          <w:ilvl w:val="0"/>
+          <w:numId w:val="1"/>
+        </w:numPr>
+      </w:pPr>
+      <w:r>
+        <w:t>Человек всегда стремиться к жизни</w:t>
+      </w:r>
+    </w:p>
+    <w:p>
+      <w:r>
+        <w:br w:type="page"/>
+      </w:r>
+      <w:proofErr w:type="spellStart"/>
+      <w:proofErr w:type="gramStart"/>
+      <w:r>
+        <w:lastRenderedPageBreak/>
+        <w:t>Юиг</w:t>
+      </w:r>
+      <w:proofErr w:type="spellEnd"/>
+      <w:r>
+        <w:t xml:space="preserve"> </w:t>
+      </w:r>
+      <w:r>
+        <w:t xml:space="preserve"> (</w:t>
+      </w:r>
+      <w:proofErr w:type="gramEnd"/>
+      <w:r>
+        <w:t>1875 -1961)</w:t>
+      </w:r>
+    </w:p>
+    <w:p>
+      <w:r>
+        <w:t>Фрейд (1856 – 1939)</w:t>
+      </w:r>
+    </w:p>
+    <w:p/>
+    <w:p>
+      <w:r>
+        <w:t>ОНО – Я- СВЕРХЯ</w:t>
+      </w:r>
+    </w:p>
+    <w:p>
+      <w:r>
+        <w:t xml:space="preserve">(Эрос </w:t>
+      </w:r>
+      <w:proofErr w:type="spellStart"/>
+      <w:r>
+        <w:t>танатоз</w:t>
+      </w:r>
+      <w:proofErr w:type="spellEnd"/>
+      <w:r>
+        <w:t>) – (разум) – (</w:t>
+      </w:r>
+      <w:proofErr w:type="spellStart"/>
+      <w:r>
+        <w:t>морал</w:t>
+      </w:r>
+      <w:proofErr w:type="spellEnd"/>
     </w:p>
     <w:p/>
     <w:p/>
@@ -2530,6 +3127,127 @@
     </w:sectPr>
   </w:body>
 </w:document>
+</file>
+
+<file path=word/numbering.xml><?xml version="1.0" encoding="utf-8"?>
+<w:numbering xmlns:wpc="http://schemas.microsoft.com/office/word/2010/wordprocessingCanvas" xmlns:cx="http://schemas.microsoft.com/office/drawing/2014/chartex" xmlns:cx1="http://schemas.microsoft.com/office/drawing/2015/9/8/chartex" xmlns:cx2="http://schemas.microsoft.com/office/drawing/2015/10/21/chartex" xmlns:cx3="http://schemas.microsoft.com/office/drawing/2016/5/9/chartex" xmlns:cx4="http://schemas.microsoft.com/office/drawing/2016/5/10/chartex" xmlns:cx5="http://schemas.microsoft.com/office/drawing/2016/5/11/chartex" xmlns:cx6="http://schemas.microsoft.com/office/drawing/2016/5/12/chartex" xmlns:cx7="http://schemas.microsoft.com/office/drawing/2016/5/13/chartex" xmlns:cx8="http://schemas.microsoft.com/office/drawing/2016/5/14/chartex" xmlns:mc="http://schemas.openxmlformats.org/markup-compatibility/2006" xmlns:aink="http://schemas.microsoft.com/office/drawing/2016/ink" xmlns:am3d="http://schemas.microsoft.com/office/drawing/2017/model3d" xmlns:o="urn:schemas-microsoft-com:office:office" xmlns:oel="http://schemas.microsoft.com/office/2019/extlst" xmlns:r="http://schemas.openxmlformats.org/officeDocument/2006/relationships" xmlns:m="http://schemas.openxmlformats.org/officeDocument/2006/math" xmlns:v="urn:schemas-microsoft-com:vml" xmlns:wp14="http://schemas.microsoft.com/office/word/2010/wordprocessingDrawing" xmlns:wp="http://schemas.openxmlformats.org/drawingml/2006/wordprocessingDrawing" xmlns:w10="urn:schemas-microsoft-com:office:word" xmlns:w="http://schemas.openxmlformats.org/wordprocessingml/2006/main" xmlns:w14="http://schemas.microsoft.com/office/word/2010/wordml" xmlns:w15="http://schemas.microsoft.com/office/word/2012/wordml" xmlns:w16cex="http://schemas.microsoft.com/office/word/2018/wordml/cex" xmlns:w16cid="http://schemas.microsoft.com/office/word/2016/wordml/cid" xmlns:w16="http://schemas.microsoft.com/office/word/2018/wordml" xmlns:w16sdtdh="http://schemas.microsoft.com/office/word/2020/wordml/sdtdatahash" xmlns:w16se="http://schemas.microsoft.com/office/word/2015/wordml/symex" xmlns:wpg="http://schemas.microsoft.com/office/word/2010/wordprocessingGroup" xmlns:wpi="http://schemas.microsoft.com/office/word/2010/wordprocessingInk" xmlns:wne="http://schemas.microsoft.com/office/word/2006/wordml" xmlns:wps="http://schemas.microsoft.com/office/word/2010/wordprocessingShape" mc:Ignorable="w14 w15 w16se w16cid w16 w16cex w16sdtdh wp14">
+  <w:abstractNum w:abstractNumId="0" w15:restartNumberingAfterBreak="0">
+    <w:nsid w:val="599C7608"/>
+    <w:multiLevelType w:val="hybridMultilevel"/>
+    <w:tmpl w:val="E328F848"/>
+    <w:lvl w:ilvl="0" w:tplc="04190001">
+      <w:start w:val="1"/>
+      <w:numFmt w:val="bullet"/>
+      <w:lvlText w:val=""/>
+      <w:lvlJc w:val="left"/>
+      <w:pPr>
+        <w:ind w:left="720" w:hanging="360"/>
+      </w:pPr>
+      <w:rPr>
+        <w:rFonts w:ascii="Symbol" w:hAnsi="Symbol" w:hint="default"/>
+      </w:rPr>
+    </w:lvl>
+    <w:lvl w:ilvl="1" w:tplc="04190003" w:tentative="1">
+      <w:start w:val="1"/>
+      <w:numFmt w:val="bullet"/>
+      <w:lvlText w:val="o"/>
+      <w:lvlJc w:val="left"/>
+      <w:pPr>
+        <w:ind w:left="1440" w:hanging="360"/>
+      </w:pPr>
+      <w:rPr>
+        <w:rFonts w:ascii="Courier New" w:hAnsi="Courier New" w:cs="Courier New" w:hint="default"/>
+      </w:rPr>
+    </w:lvl>
+    <w:lvl w:ilvl="2" w:tplc="04190005" w:tentative="1">
+      <w:start w:val="1"/>
+      <w:numFmt w:val="bullet"/>
+      <w:lvlText w:val=""/>
+      <w:lvlJc w:val="left"/>
+      <w:pPr>
+        <w:ind w:left="2160" w:hanging="360"/>
+      </w:pPr>
+      <w:rPr>
+        <w:rFonts w:ascii="Wingdings" w:hAnsi="Wingdings" w:hint="default"/>
+      </w:rPr>
+    </w:lvl>
+    <w:lvl w:ilvl="3" w:tplc="04190001" w:tentative="1">
+      <w:start w:val="1"/>
+      <w:numFmt w:val="bullet"/>
+      <w:lvlText w:val=""/>
+      <w:lvlJc w:val="left"/>
+      <w:pPr>
+        <w:ind w:left="2880" w:hanging="360"/>
+      </w:pPr>
+      <w:rPr>
+        <w:rFonts w:ascii="Symbol" w:hAnsi="Symbol" w:hint="default"/>
+      </w:rPr>
+    </w:lvl>
+    <w:lvl w:ilvl="4" w:tplc="04190003" w:tentative="1">
+      <w:start w:val="1"/>
+      <w:numFmt w:val="bullet"/>
+      <w:lvlText w:val="o"/>
+      <w:lvlJc w:val="left"/>
+      <w:pPr>
+        <w:ind w:left="3600" w:hanging="360"/>
+      </w:pPr>
+      <w:rPr>
+        <w:rFonts w:ascii="Courier New" w:hAnsi="Courier New" w:cs="Courier New" w:hint="default"/>
+      </w:rPr>
+    </w:lvl>
+    <w:lvl w:ilvl="5" w:tplc="04190005" w:tentative="1">
+      <w:start w:val="1"/>
+      <w:numFmt w:val="bullet"/>
+      <w:lvlText w:val=""/>
+      <w:lvlJc w:val="left"/>
+      <w:pPr>
+        <w:ind w:left="4320" w:hanging="360"/>
+      </w:pPr>
+      <w:rPr>
+        <w:rFonts w:ascii="Wingdings" w:hAnsi="Wingdings" w:hint="default"/>
+      </w:rPr>
+    </w:lvl>
+    <w:lvl w:ilvl="6" w:tplc="04190001" w:tentative="1">
+      <w:start w:val="1"/>
+      <w:numFmt w:val="bullet"/>
+      <w:lvlText w:val=""/>
+      <w:lvlJc w:val="left"/>
+      <w:pPr>
+        <w:ind w:left="5040" w:hanging="360"/>
+      </w:pPr>
+      <w:rPr>
+        <w:rFonts w:ascii="Symbol" w:hAnsi="Symbol" w:hint="default"/>
+      </w:rPr>
+    </w:lvl>
+    <w:lvl w:ilvl="7" w:tplc="04190003" w:tentative="1">
+      <w:start w:val="1"/>
+      <w:numFmt w:val="bullet"/>
+      <w:lvlText w:val="o"/>
+      <w:lvlJc w:val="left"/>
+      <w:pPr>
+        <w:ind w:left="5760" w:hanging="360"/>
+      </w:pPr>
+      <w:rPr>
+        <w:rFonts w:ascii="Courier New" w:hAnsi="Courier New" w:cs="Courier New" w:hint="default"/>
+      </w:rPr>
+    </w:lvl>
+    <w:lvl w:ilvl="8" w:tplc="04190005" w:tentative="1">
+      <w:start w:val="1"/>
+      <w:numFmt w:val="bullet"/>
+      <w:lvlText w:val=""/>
+      <w:lvlJc w:val="left"/>
+      <w:pPr>
+        <w:ind w:left="6480" w:hanging="360"/>
+      </w:pPr>
+      <w:rPr>
+        <w:rFonts w:ascii="Wingdings" w:hAnsi="Wingdings" w:hint="default"/>
+      </w:rPr>
+    </w:lvl>
+  </w:abstractNum>
+  <w:num w:numId="1" w16cid:durableId="779573626">
+    <w:abstractNumId w:val="0"/>
+  </w:num>
+</w:numbering>
 </file>
 
 <file path=word/styles.xml><?xml version="1.0" encoding="utf-8"?>
@@ -2956,6 +3674,17 @@
     <w:semiHidden/>
     <w:unhideWhenUsed/>
   </w:style>
+  <w:style w:type="paragraph" w:styleId="a3">
+    <w:name w:val="List Paragraph"/>
+    <w:basedOn w:val="a"/>
+    <w:uiPriority w:val="34"/>
+    <w:qFormat/>
+    <w:rsid w:val="00FC0659"/>
+    <w:pPr>
+      <w:ind w:left="720"/>
+      <w:contextualSpacing/>
+    </w:pPr>
+  </w:style>
 </w:styles>
 </file>
 

</xml_diff>